<commit_message>
Modificare eroare de tipar
</commit_message>
<xml_diff>
--- a/Analiza comparativa si Implementarea Codurilor Liniare.docx
+++ b/Analiza comparativa si Implementarea Codurilor Liniare.docx
@@ -175,7 +175,7 @@
           <w:sz w:val="28"/>
           <w:szCs w:val="28"/>
         </w:rPr>
-        <w:t xml:space="preserve">                                                                                                                       3</w:t>
+        <w:t xml:space="preserve">                                                                                                                       </w:t>
       </w:r>
     </w:p>
     <w:p>
@@ -1357,25 +1357,7 @@
             <w:sz w:val="28"/>
             <w:szCs w:val="28"/>
           </w:rPr>
-          <m:t>+c</m:t>
-        </m:r>
-        <m:r>
-          <w:rPr>
-            <w:rFonts w:ascii="Cambria Math" w:hAnsi="Cambria Math"/>
-            <w:color w:val="000000" w:themeColor="text1"/>
-            <w:sz w:val="28"/>
-            <w:szCs w:val="28"/>
-          </w:rPr>
-          <m:t>,</m:t>
-        </m:r>
-        <m:r>
-          <w:rPr>
-            <w:rFonts w:ascii="Cambria Math" w:hAnsi="Cambria Math"/>
-            <w:color w:val="000000" w:themeColor="text1"/>
-            <w:sz w:val="28"/>
-            <w:szCs w:val="28"/>
-          </w:rPr>
-          <m:t xml:space="preserve"> a*(b*c)=(a*b)*c</m:t>
+          <m:t>+c, a*(b*c)=(a*b)*c</m:t>
         </m:r>
       </m:oMath>
     </w:p>
@@ -2178,16 +2160,7 @@
             <w:sz w:val="28"/>
             <w:szCs w:val="28"/>
           </w:rPr>
-          <m:t xml:space="preserve"> primitiv↔</m:t>
-        </m:r>
-        <m:r>
-          <w:rPr>
-            <w:rFonts w:ascii="Cambria Math" w:hAnsi="Cambria Math"/>
-            <w:color w:val="000000" w:themeColor="text1"/>
-            <w:sz w:val="28"/>
-            <w:szCs w:val="28"/>
-          </w:rPr>
-          <m:t xml:space="preserve"> </m:t>
+          <m:t xml:space="preserve"> primitiv↔ </m:t>
         </m:r>
         <m:sSup>
           <m:sSupPr>
@@ -7855,16 +7828,7 @@
               <w:sz w:val="28"/>
               <w:szCs w:val="28"/>
             </w:rPr>
-            <m:t>-X-2≅-X-2</m:t>
-          </m:r>
-          <m:r>
-            <w:rPr>
-              <w:rFonts w:ascii="Cambria Math" w:hAnsi="Cambria Math"/>
-              <w:color w:val="000000" w:themeColor="text1"/>
-              <w:sz w:val="28"/>
-              <w:szCs w:val="28"/>
-            </w:rPr>
-            <m:t xml:space="preserve"> mod </m:t>
+            <m:t xml:space="preserve">-X-2≅-X-2 mod </m:t>
           </m:r>
           <m:sSup>
             <m:sSupPr>
@@ -8655,15 +8619,7 @@
           <w:sz w:val="28"/>
           <w:szCs w:val="28"/>
         </w:rPr>
-        <w:t xml:space="preserve"> a unui cod liniar</w:t>
-      </w:r>
-      <w:r>
-        <w:rPr>
-          <w:color w:val="000000" w:themeColor="text1"/>
-          <w:sz w:val="28"/>
-          <w:szCs w:val="28"/>
-        </w:rPr>
-        <w:t xml:space="preserve"> (cu cat rata este mai mare cu atat eficienta este mai mare).</w:t>
+        <w:t xml:space="preserve"> a unui cod liniar (cu cat rata este mai mare cu atat eficienta este mai mare).</w:t>
       </w:r>
     </w:p>
     <w:p>
@@ -9007,25 +8963,7 @@
             <w:sz w:val="28"/>
             <w:szCs w:val="28"/>
           </w:rPr>
-          <m:t xml:space="preserve"> k</m:t>
-        </m:r>
-        <m:r>
-          <w:rPr>
-            <w:rFonts w:ascii="Cambria Math" w:hAnsi="Cambria Math"/>
-            <w:color w:val="000000" w:themeColor="text1"/>
-            <w:sz w:val="28"/>
-            <w:szCs w:val="28"/>
-          </w:rPr>
-          <m:t>×</m:t>
-        </m:r>
-        <m:r>
-          <w:rPr>
-            <w:rFonts w:ascii="Cambria Math" w:hAnsi="Cambria Math"/>
-            <w:color w:val="000000" w:themeColor="text1"/>
-            <w:sz w:val="28"/>
-            <w:szCs w:val="28"/>
-          </w:rPr>
-          <m:t>n</m:t>
+          <m:t xml:space="preserve"> k×n</m:t>
         </m:r>
       </m:oMath>
       <w:r>
@@ -9180,25 +9118,7 @@
             <w:sz w:val="28"/>
             <w:szCs w:val="28"/>
           </w:rPr>
-          <m:t xml:space="preserve"> k</m:t>
-        </m:r>
-        <m:r>
-          <w:rPr>
-            <w:rFonts w:ascii="Cambria Math" w:hAnsi="Cambria Math"/>
-            <w:color w:val="000000" w:themeColor="text1"/>
-            <w:sz w:val="28"/>
-            <w:szCs w:val="28"/>
-          </w:rPr>
-          <m:t>×</m:t>
-        </m:r>
-        <m:r>
-          <w:rPr>
-            <w:rFonts w:ascii="Cambria Math" w:hAnsi="Cambria Math"/>
-            <w:color w:val="000000" w:themeColor="text1"/>
-            <w:sz w:val="28"/>
-            <w:szCs w:val="28"/>
-          </w:rPr>
-          <m:t>k</m:t>
+          <m:t xml:space="preserve"> k×k</m:t>
         </m:r>
       </m:oMath>
       <w:r>
@@ -9217,25 +9137,7 @@
             <w:sz w:val="28"/>
             <w:szCs w:val="28"/>
           </w:rPr>
-          <m:t xml:space="preserve">k </m:t>
-        </m:r>
-        <m:r>
-          <w:rPr>
-            <w:rFonts w:ascii="Cambria Math" w:hAnsi="Cambria Math"/>
-            <w:color w:val="000000" w:themeColor="text1"/>
-            <w:sz w:val="28"/>
-            <w:szCs w:val="28"/>
-          </w:rPr>
-          <m:t>×</m:t>
-        </m:r>
-        <m:r>
-          <w:rPr>
-            <w:rFonts w:ascii="Cambria Math" w:hAnsi="Cambria Math"/>
-            <w:color w:val="000000" w:themeColor="text1"/>
-            <w:sz w:val="28"/>
-            <w:szCs w:val="28"/>
-          </w:rPr>
-          <m:t xml:space="preserve"> (n-k)</m:t>
+          <m:t>k × (n-k)</m:t>
         </m:r>
       </m:oMath>
     </w:p>
@@ -9794,25 +9696,7 @@
             <w:sz w:val="28"/>
             <w:szCs w:val="28"/>
           </w:rPr>
-          <m:t>(n-k)</m:t>
-        </m:r>
-        <m:r>
-          <w:rPr>
-            <w:rFonts w:ascii="Cambria Math" w:hAnsi="Cambria Math"/>
-            <w:color w:val="000000" w:themeColor="text1"/>
-            <w:sz w:val="28"/>
-            <w:szCs w:val="28"/>
-          </w:rPr>
-          <m:t>×</m:t>
-        </m:r>
-        <m:r>
-          <w:rPr>
-            <w:rFonts w:ascii="Cambria Math" w:hAnsi="Cambria Math"/>
-            <w:color w:val="000000" w:themeColor="text1"/>
-            <w:sz w:val="28"/>
-            <w:szCs w:val="28"/>
-          </w:rPr>
-          <m:t>n</m:t>
+          <m:t>(n-k)×n</m:t>
         </m:r>
       </m:oMath>
     </w:p>
@@ -14074,16 +13958,7 @@
               <w:sz w:val="28"/>
               <w:szCs w:val="28"/>
             </w:rPr>
-            <m:t xml:space="preserve">       </m:t>
-          </m:r>
-          <m:r>
-            <w:rPr>
-              <w:rFonts w:ascii="Cambria Math" w:hAnsi="Cambria Math"/>
-              <w:color w:val="000000" w:themeColor="text1"/>
-              <w:sz w:val="28"/>
-              <w:szCs w:val="28"/>
-            </w:rPr>
-            <m:t xml:space="preserve">x=Gd= </m:t>
+            <m:t xml:space="preserve">       x=Gd= </m:t>
           </m:r>
           <m:d>
             <m:dPr>
@@ -15163,16 +15038,7 @@
               <w:sz w:val="28"/>
               <w:szCs w:val="28"/>
             </w:rPr>
-            <m:t xml:space="preserve"> </m:t>
-          </m:r>
-          <m:r>
-            <w:rPr>
-              <w:rFonts w:ascii="Cambria Math" w:hAnsi="Cambria Math"/>
-              <w:color w:val="000000" w:themeColor="text1"/>
-              <w:sz w:val="28"/>
-              <w:szCs w:val="28"/>
-            </w:rPr>
-            <m:t xml:space="preserve"> </m:t>
+            <m:t xml:space="preserve">  </m:t>
           </m:r>
         </m:oMath>
       </m:oMathPara>
@@ -15244,16 +15110,7 @@
               <w:sz w:val="28"/>
               <w:szCs w:val="28"/>
             </w:rPr>
-            <m:t>z=x</m:t>
-          </m:r>
-          <m:r>
-            <w:rPr>
-              <w:rFonts w:ascii="Cambria Math" w:hAnsi="Cambria Math"/>
-              <w:color w:val="000000" w:themeColor="text1"/>
-              <w:sz w:val="28"/>
-              <w:szCs w:val="28"/>
-            </w:rPr>
-            <m:t xml:space="preserve">+e= </m:t>
+            <m:t xml:space="preserve">z=x+e= </m:t>
           </m:r>
           <m:d>
             <m:dPr>
@@ -15821,16 +15678,7 @@
             <w:sz w:val="28"/>
             <w:szCs w:val="28"/>
           </w:rPr>
-          <m:t>Hz</m:t>
-        </m:r>
-        <m:r>
-          <w:rPr>
-            <w:rFonts w:ascii="Cambria Math" w:hAnsi="Cambria Math"/>
-            <w:color w:val="000000" w:themeColor="text1"/>
-            <w:sz w:val="28"/>
-            <w:szCs w:val="28"/>
-          </w:rPr>
-          <m:t>=</m:t>
+          <m:t>Hz=</m:t>
         </m:r>
         <m:d>
           <m:dPr>
@@ -16795,16 +16643,7 @@
               <w:sz w:val="28"/>
               <w:szCs w:val="28"/>
             </w:rPr>
-            <m:t>=7</m:t>
-          </m:r>
-          <m:r>
-            <w:rPr>
-              <w:rFonts w:ascii="Cambria Math" w:hAnsi="Cambria Math"/>
-              <w:color w:val="000000" w:themeColor="text1"/>
-              <w:sz w:val="28"/>
-              <w:szCs w:val="28"/>
-            </w:rPr>
-            <m:t xml:space="preserve">       </m:t>
+            <m:t xml:space="preserve">=7       </m:t>
           </m:r>
         </m:oMath>
       </m:oMathPara>
@@ -17896,16 +17735,7 @@
             <w:sz w:val="28"/>
             <w:szCs w:val="28"/>
           </w:rPr>
-          <m:t>=d</m:t>
-        </m:r>
-        <m:r>
-          <w:rPr>
-            <w:rFonts w:ascii="Cambria Math" w:hAnsi="Cambria Math"/>
-            <w:color w:val="000000" w:themeColor="text1"/>
-            <w:sz w:val="28"/>
-            <w:szCs w:val="28"/>
-          </w:rPr>
-          <m:t xml:space="preserve">       </m:t>
+          <m:t xml:space="preserve">=d       </m:t>
         </m:r>
       </m:oMath>
       <w:r>
@@ -18842,16 +18672,7 @@
                     <w:sz w:val="28"/>
                     <w:szCs w:val="28"/>
                   </w:rPr>
-                  <m:t>n</m:t>
-                </m:r>
-                <m:r>
-                  <w:rPr>
-                    <w:rFonts w:ascii="Cambria Math" w:hAnsi="Cambria Math"/>
-                    <w:color w:val="000000" w:themeColor="text1"/>
-                    <w:sz w:val="28"/>
-                    <w:szCs w:val="28"/>
-                  </w:rPr>
-                  <m:t>-1</m:t>
+                  <m:t>n-1</m:t>
                 </m:r>
               </m:sub>
             </m:sSub>
@@ -18910,16 +18731,7 @@
                     <w:sz w:val="28"/>
                     <w:szCs w:val="28"/>
                   </w:rPr>
-                  <m:t>n</m:t>
-                </m:r>
-                <m:r>
-                  <w:rPr>
-                    <w:rFonts w:ascii="Cambria Math" w:hAnsi="Cambria Math"/>
-                    <w:color w:val="000000" w:themeColor="text1"/>
-                    <w:sz w:val="28"/>
-                    <w:szCs w:val="28"/>
-                  </w:rPr>
-                  <m:t>-1</m:t>
+                  <m:t>n-1</m:t>
                 </m:r>
               </m:sub>
             </m:sSub>
@@ -19051,16 +18863,7 @@
                     <w:sz w:val="28"/>
                     <w:szCs w:val="28"/>
                   </w:rPr>
-                  <m:t>n-</m:t>
-                </m:r>
-                <m:r>
-                  <w:rPr>
-                    <w:rFonts w:ascii="Cambria Math" w:hAnsi="Cambria Math"/>
-                    <w:color w:val="000000" w:themeColor="text1"/>
-                    <w:sz w:val="28"/>
-                    <w:szCs w:val="28"/>
-                  </w:rPr>
-                  <m:t>2</m:t>
+                  <m:t>n-2</m:t>
                 </m:r>
               </m:sub>
             </m:sSub>
@@ -19867,16 +19670,7 @@
                   <w:sz w:val="28"/>
                   <w:szCs w:val="28"/>
                 </w:rPr>
-                <m:t>n</m:t>
-              </m:r>
-              <m:r>
-                <w:rPr>
-                  <w:rFonts w:ascii="Cambria Math" w:hAnsi="Cambria Math"/>
-                  <w:color w:val="000000" w:themeColor="text1"/>
-                  <w:sz w:val="28"/>
-                  <w:szCs w:val="28"/>
-                </w:rPr>
-                <m:t>-1</m:t>
+                <m:t>n-1</m:t>
               </m:r>
             </m:sup>
           </m:sSup>
@@ -19900,16 +19694,7 @@
               <w:sz w:val="28"/>
               <w:szCs w:val="28"/>
             </w:rPr>
-            <m:t>X</m:t>
-          </m:r>
-          <m:r>
-            <w:rPr>
-              <w:rFonts w:ascii="Cambria Math" w:hAnsi="Cambria Math"/>
-              <w:color w:val="000000" w:themeColor="text1"/>
-              <w:sz w:val="28"/>
-              <w:szCs w:val="28"/>
-            </w:rPr>
-            <m:t>p</m:t>
+            <m:t>Xp</m:t>
           </m:r>
           <m:d>
             <m:dPr>
@@ -19986,16 +19771,7 @@
               <w:sz w:val="28"/>
               <w:szCs w:val="28"/>
             </w:rPr>
-            <m:t>X</m:t>
-          </m:r>
-          <m:r>
-            <w:rPr>
-              <w:rFonts w:ascii="Cambria Math" w:hAnsi="Cambria Math"/>
-              <w:color w:val="000000" w:themeColor="text1"/>
-              <w:sz w:val="28"/>
-              <w:szCs w:val="28"/>
-            </w:rPr>
-            <m:t>+</m:t>
+            <m:t>X+</m:t>
           </m:r>
           <m:sSub>
             <m:sSubPr>
@@ -20186,16 +19962,7 @@
                   <w:sz w:val="28"/>
                   <w:szCs w:val="28"/>
                 </w:rPr>
-                <m:t>n</m:t>
-              </m:r>
-              <m:r>
-                <w:rPr>
-                  <w:rFonts w:ascii="Cambria Math" w:hAnsi="Cambria Math"/>
-                  <w:color w:val="000000" w:themeColor="text1"/>
-                  <w:sz w:val="28"/>
-                  <w:szCs w:val="28"/>
-                </w:rPr>
-                <m:t>-1</m:t>
+                <m:t>n-1</m:t>
               </m:r>
             </m:sub>
           </m:sSub>
@@ -20333,43 +20100,7 @@
               <w:sz w:val="28"/>
               <w:szCs w:val="28"/>
             </w:rPr>
-            <m:t>-1)</m:t>
-          </m:r>
-          <m:r>
-            <w:rPr>
-              <w:rFonts w:ascii="Cambria Math" w:hAnsi="Cambria Math"/>
-              <w:color w:val="000000" w:themeColor="text1"/>
-              <w:sz w:val="28"/>
-              <w:szCs w:val="28"/>
-            </w:rPr>
-            <m:t>+</m:t>
-          </m:r>
-          <m:r>
-            <w:rPr>
-              <w:rFonts w:ascii="Cambria Math" w:hAnsi="Cambria Math"/>
-              <w:color w:val="000000" w:themeColor="text1"/>
-              <w:sz w:val="28"/>
-              <w:szCs w:val="28"/>
-            </w:rPr>
-            <m:t>1</m:t>
-          </m:r>
-          <m:r>
-            <w:rPr>
-              <w:rFonts w:ascii="Cambria Math" w:hAnsi="Cambria Math"/>
-              <w:color w:val="000000" w:themeColor="text1"/>
-              <w:sz w:val="28"/>
-              <w:szCs w:val="28"/>
-            </w:rPr>
-            <m:t>≅</m:t>
-          </m:r>
-          <m:r>
-            <w:rPr>
-              <w:rFonts w:ascii="Cambria Math" w:hAnsi="Cambria Math"/>
-              <w:color w:val="000000" w:themeColor="text1"/>
-              <w:sz w:val="28"/>
-              <w:szCs w:val="28"/>
-            </w:rPr>
-            <m:t>1</m:t>
+            <m:t>-1)+1≅1</m:t>
           </m:r>
         </m:oMath>
       </m:oMathPara>
@@ -20481,16 +20212,7 @@
                   <w:sz w:val="28"/>
                   <w:szCs w:val="28"/>
                 </w:rPr>
-                <m:t>+</m:t>
-              </m:r>
-              <m:r>
-                <w:rPr>
-                  <w:rFonts w:ascii="Cambria Math" w:hAnsi="Cambria Math"/>
-                  <w:color w:val="000000" w:themeColor="text1"/>
-                  <w:sz w:val="28"/>
-                  <w:szCs w:val="28"/>
-                </w:rPr>
-                <m:t>c</m:t>
+                <m:t>+c</m:t>
               </m:r>
             </m:e>
             <m:sub>
@@ -20512,16 +20234,7 @@
               <w:sz w:val="28"/>
               <w:szCs w:val="28"/>
             </w:rPr>
-            <m:t>X</m:t>
-          </m:r>
-          <m:r>
-            <w:rPr>
-              <w:rFonts w:ascii="Cambria Math" w:hAnsi="Cambria Math"/>
-              <w:color w:val="000000" w:themeColor="text1"/>
-              <w:sz w:val="28"/>
-              <w:szCs w:val="28"/>
-            </w:rPr>
-            <m:t>+…+</m:t>
+            <m:t>X+…+</m:t>
           </m:r>
           <m:sSub>
             <m:sSubPr>
@@ -25333,16 +25046,7 @@
               <w:sz w:val="28"/>
               <w:szCs w:val="28"/>
             </w:rPr>
-            <m:t xml:space="preserve">  </m:t>
-          </m:r>
-          <m:r>
-            <w:rPr>
-              <w:rFonts w:ascii="Cambria Math" w:hAnsi="Cambria Math"/>
-              <w:color w:val="000000" w:themeColor="text1"/>
-              <w:sz w:val="28"/>
-              <w:szCs w:val="28"/>
-            </w:rPr>
-            <m:t xml:space="preserve">  p</m:t>
+            <m:t xml:space="preserve">    p</m:t>
           </m:r>
           <m:d>
             <m:dPr>
@@ -25401,16 +25105,7 @@
               <w:sz w:val="28"/>
               <w:szCs w:val="28"/>
             </w:rPr>
-            <m:t xml:space="preserve">  </m:t>
-          </m:r>
-          <m:r>
-            <w:rPr>
-              <w:rFonts w:ascii="Cambria Math" w:hAnsi="Cambria Math"/>
-              <w:color w:val="000000" w:themeColor="text1"/>
-              <w:sz w:val="28"/>
-              <w:szCs w:val="28"/>
-            </w:rPr>
-            <m:t xml:space="preserve">  p</m:t>
+            <m:t xml:space="preserve">    p</m:t>
           </m:r>
           <m:d>
             <m:dPr>
@@ -25469,43 +25164,7 @@
               <w:sz w:val="28"/>
               <w:szCs w:val="28"/>
             </w:rPr>
-            <m:t xml:space="preserve"> </m:t>
-          </m:r>
-          <m:r>
-            <w:rPr>
-              <w:rFonts w:ascii="Cambria Math" w:hAnsi="Cambria Math"/>
-              <w:color w:val="000000" w:themeColor="text1"/>
-              <w:sz w:val="28"/>
-              <w:szCs w:val="28"/>
-            </w:rPr>
-            <m:t xml:space="preserve">  </m:t>
-          </m:r>
-          <m:r>
-            <w:rPr>
-              <w:rFonts w:ascii="Cambria Math" w:hAnsi="Cambria Math"/>
-              <w:color w:val="000000" w:themeColor="text1"/>
-              <w:sz w:val="28"/>
-              <w:szCs w:val="28"/>
-            </w:rPr>
-            <m:t xml:space="preserve"> … </m:t>
-          </m:r>
-          <m:r>
-            <w:rPr>
-              <w:rFonts w:ascii="Cambria Math" w:hAnsi="Cambria Math"/>
-              <w:color w:val="000000" w:themeColor="text1"/>
-              <w:sz w:val="28"/>
-              <w:szCs w:val="28"/>
-            </w:rPr>
-            <m:t xml:space="preserve">  </m:t>
-          </m:r>
-          <m:r>
-            <w:rPr>
-              <w:rFonts w:ascii="Cambria Math" w:hAnsi="Cambria Math"/>
-              <w:color w:val="000000" w:themeColor="text1"/>
-              <w:sz w:val="28"/>
-              <w:szCs w:val="28"/>
-            </w:rPr>
-            <m:t xml:space="preserve"> p</m:t>
+            <m:t xml:space="preserve">    …    p</m:t>
           </m:r>
           <m:d>
             <m:dPr>
@@ -28082,15 +27741,7 @@
           <w:sz w:val="28"/>
           <w:szCs w:val="28"/>
         </w:rPr>
-        <w:t xml:space="preserve"> reprezinta polinomul erorii</w:t>
-      </w:r>
-      <w:r>
-        <w:rPr>
-          <w:color w:val="000000" w:themeColor="text1"/>
-          <w:sz w:val="28"/>
-          <w:szCs w:val="28"/>
-        </w:rPr>
-        <w:t xml:space="preserve">, iar </w:t>
+        <w:t xml:space="preserve"> reprezinta polinomul erorii, iar </w:t>
       </w:r>
       <m:oMath>
         <m:r>
@@ -28525,25 +28176,7 @@
                   <w:sz w:val="28"/>
                   <w:szCs w:val="28"/>
                 </w:rPr>
-                <m:t>+</m:t>
-              </m:r>
-              <m:r>
-                <w:rPr>
-                  <w:rFonts w:ascii="Cambria Math" w:hAnsi="Cambria Math"/>
-                  <w:color w:val="000000" w:themeColor="text1"/>
-                  <w:sz w:val="28"/>
-                  <w:szCs w:val="28"/>
-                </w:rPr>
-                <m:t>.. .</m:t>
-              </m:r>
-              <m:r>
-                <w:rPr>
-                  <w:rFonts w:ascii="Cambria Math" w:hAnsi="Cambria Math"/>
-                  <w:color w:val="000000" w:themeColor="text1"/>
-                  <w:sz w:val="28"/>
-                  <w:szCs w:val="28"/>
-                </w:rPr>
-                <m:t>+</m:t>
+                <m:t>+.. .+</m:t>
               </m:r>
               <m:sSub>
                 <m:sSubPr>
@@ -28847,25 +28480,7 @@
                   <w:sz w:val="28"/>
                   <w:szCs w:val="28"/>
                 </w:rPr>
-                <m:t>+</m:t>
-              </m:r>
-              <m:r>
-                <w:rPr>
-                  <w:rFonts w:ascii="Cambria Math" w:hAnsi="Cambria Math"/>
-                  <w:color w:val="000000" w:themeColor="text1"/>
-                  <w:sz w:val="28"/>
-                  <w:szCs w:val="28"/>
-                </w:rPr>
-                <m:t>.. .</m:t>
-              </m:r>
-              <m:r>
-                <w:rPr>
-                  <w:rFonts w:ascii="Cambria Math" w:hAnsi="Cambria Math"/>
-                  <w:color w:val="000000" w:themeColor="text1"/>
-                  <w:sz w:val="28"/>
-                  <w:szCs w:val="28"/>
-                </w:rPr>
-                <m:t>+</m:t>
+                <m:t>+.. .+</m:t>
               </m:r>
               <m:sSub>
                 <m:sSubPr>

</xml_diff>

<commit_message>
corectare eroare de tipar
</commit_message>
<xml_diff>
--- a/Analiza comparativa si Implementarea Codurilor Liniare.docx
+++ b/Analiza comparativa si Implementarea Codurilor Liniare.docx
@@ -2118,96 +2118,141 @@
         </w:rPr>
         <w:t xml:space="preserve">: </w:t>
       </w:r>
-      <m:oMath>
-        <m:r>
-          <w:rPr>
-            <w:rFonts w:ascii="Cambria Math" w:hAnsi="Cambria Math"/>
-            <w:color w:val="000000" w:themeColor="text1"/>
-            <w:sz w:val="28"/>
-            <w:szCs w:val="28"/>
-          </w:rPr>
-          <m:t>a∈GF</m:t>
-        </m:r>
-        <m:d>
-          <m:dPr>
-            <m:ctrlPr>
-              <w:rPr>
-                <w:rFonts w:ascii="Cambria Math" w:hAnsi="Cambria Math"/>
-                <w:i/>
-                <w:iCs/>
-                <w:color w:val="000000" w:themeColor="text1"/>
-                <w:sz w:val="28"/>
-                <w:szCs w:val="28"/>
-              </w:rPr>
-            </m:ctrlPr>
-          </m:dPr>
-          <m:e>
-            <m:r>
-              <w:rPr>
-                <w:rFonts w:ascii="Cambria Math" w:hAnsi="Cambria Math"/>
-                <w:color w:val="000000" w:themeColor="text1"/>
-                <w:sz w:val="28"/>
-                <w:szCs w:val="28"/>
-              </w:rPr>
-              <m:t>q</m:t>
-            </m:r>
-          </m:e>
-        </m:d>
-        <m:r>
-          <w:rPr>
-            <w:rFonts w:ascii="Cambria Math" w:hAnsi="Cambria Math"/>
-            <w:color w:val="000000" w:themeColor="text1"/>
-            <w:sz w:val="28"/>
-            <w:szCs w:val="28"/>
-          </w:rPr>
-          <m:t xml:space="preserve"> primitiv↔ </m:t>
-        </m:r>
-        <m:sSup>
-          <m:sSupPr>
-            <m:ctrlPr>
-              <w:rPr>
-                <w:rFonts w:ascii="Cambria Math" w:hAnsi="Cambria Math"/>
-                <w:i/>
-                <w:iCs/>
-                <w:color w:val="000000" w:themeColor="text1"/>
-                <w:sz w:val="28"/>
-                <w:szCs w:val="28"/>
-              </w:rPr>
-            </m:ctrlPr>
-          </m:sSupPr>
-          <m:e>
-            <m:r>
-              <w:rPr>
-                <w:rFonts w:ascii="Cambria Math" w:hAnsi="Cambria Math"/>
-                <w:color w:val="000000" w:themeColor="text1"/>
-                <w:sz w:val="28"/>
-                <w:szCs w:val="28"/>
-              </w:rPr>
-              <m:t>a</m:t>
-            </m:r>
-          </m:e>
-          <m:sup>
-            <m:r>
-              <w:rPr>
-                <w:rFonts w:ascii="Cambria Math" w:hAnsi="Cambria Math"/>
-                <w:color w:val="000000" w:themeColor="text1"/>
-                <w:sz w:val="28"/>
-                <w:szCs w:val="28"/>
-              </w:rPr>
-              <m:t>q-1</m:t>
-            </m:r>
-          </m:sup>
-        </m:sSup>
-        <m:r>
-          <w:rPr>
-            <w:rFonts w:ascii="Cambria Math" w:hAnsi="Cambria Math"/>
-            <w:color w:val="000000" w:themeColor="text1"/>
-            <w:sz w:val="28"/>
-            <w:szCs w:val="28"/>
-          </w:rPr>
-          <m:t>≅1</m:t>
-        </m:r>
-      </m:oMath>
+    </w:p>
+    <w:p>
+      <w:pPr>
+        <w:rPr>
+          <w:iCs/>
+          <w:color w:val="000000" w:themeColor="text1"/>
+          <w:sz w:val="28"/>
+          <w:szCs w:val="28"/>
+        </w:rPr>
+      </w:pPr>
+      <m:oMathPara>
+        <m:oMath>
+          <m:r>
+            <w:rPr>
+              <w:rFonts w:ascii="Cambria Math" w:hAnsi="Cambria Math"/>
+              <w:color w:val="000000" w:themeColor="text1"/>
+              <w:sz w:val="28"/>
+              <w:szCs w:val="28"/>
+            </w:rPr>
+            <m:t>a∈GF</m:t>
+          </m:r>
+          <m:d>
+            <m:dPr>
+              <m:ctrlPr>
+                <w:rPr>
+                  <w:rFonts w:ascii="Cambria Math" w:hAnsi="Cambria Math"/>
+                  <w:i/>
+                  <w:iCs/>
+                  <w:color w:val="000000" w:themeColor="text1"/>
+                  <w:sz w:val="28"/>
+                  <w:szCs w:val="28"/>
+                </w:rPr>
+              </m:ctrlPr>
+            </m:dPr>
+            <m:e>
+              <m:r>
+                <w:rPr>
+                  <w:rFonts w:ascii="Cambria Math" w:hAnsi="Cambria Math"/>
+                  <w:color w:val="000000" w:themeColor="text1"/>
+                  <w:sz w:val="28"/>
+                  <w:szCs w:val="28"/>
+                </w:rPr>
+                <m:t>q</m:t>
+              </m:r>
+            </m:e>
+          </m:d>
+          <m:r>
+            <w:rPr>
+              <w:rFonts w:ascii="Cambria Math" w:hAnsi="Cambria Math"/>
+              <w:color w:val="000000" w:themeColor="text1"/>
+              <w:sz w:val="28"/>
+              <w:szCs w:val="28"/>
+            </w:rPr>
+            <m:t xml:space="preserve"> primitiv↔ </m:t>
+          </m:r>
+          <m:sSup>
+            <m:sSupPr>
+              <m:ctrlPr>
+                <w:rPr>
+                  <w:rFonts w:ascii="Cambria Math" w:hAnsi="Cambria Math"/>
+                  <w:i/>
+                  <w:iCs/>
+                  <w:color w:val="000000" w:themeColor="text1"/>
+                  <w:sz w:val="28"/>
+                  <w:szCs w:val="28"/>
+                </w:rPr>
+              </m:ctrlPr>
+            </m:sSupPr>
+            <m:e>
+              <m:r>
+                <w:rPr>
+                  <w:rFonts w:ascii="Cambria Math" w:hAnsi="Cambria Math"/>
+                  <w:color w:val="000000" w:themeColor="text1"/>
+                  <w:sz w:val="28"/>
+                  <w:szCs w:val="28"/>
+                </w:rPr>
+                <m:t>a</m:t>
+              </m:r>
+            </m:e>
+            <m:sup>
+              <m:r>
+                <w:rPr>
+                  <w:rFonts w:ascii="Cambria Math" w:hAnsi="Cambria Math"/>
+                  <w:color w:val="000000" w:themeColor="text1"/>
+                  <w:sz w:val="28"/>
+                  <w:szCs w:val="28"/>
+                </w:rPr>
+                <m:t>q-1</m:t>
+              </m:r>
+            </m:sup>
+          </m:sSup>
+          <m:r>
+            <w:rPr>
+              <w:rFonts w:ascii="Cambria Math" w:hAnsi="Cambria Math"/>
+              <w:color w:val="000000" w:themeColor="text1"/>
+              <w:sz w:val="28"/>
+              <w:szCs w:val="28"/>
+            </w:rPr>
+            <m:t>≅1</m:t>
+          </m:r>
+          <m:r>
+            <w:rPr>
+              <w:rFonts w:ascii="Cambria Math" w:hAnsi="Cambria Math"/>
+              <w:color w:val="000000" w:themeColor="text1"/>
+              <w:sz w:val="28"/>
+              <w:szCs w:val="28"/>
+            </w:rPr>
+            <m:t xml:space="preserve"> </m:t>
+          </m:r>
+          <m:d>
+            <m:dPr>
+              <m:ctrlPr>
+                <w:rPr>
+                  <w:rFonts w:ascii="Cambria Math" w:hAnsi="Cambria Math"/>
+                  <w:i/>
+                  <w:color w:val="000000" w:themeColor="text1"/>
+                  <w:sz w:val="28"/>
+                  <w:szCs w:val="28"/>
+                </w:rPr>
+              </m:ctrlPr>
+            </m:dPr>
+            <m:e>
+              <m:r>
+                <w:rPr>
+                  <w:rFonts w:ascii="Cambria Math" w:hAnsi="Cambria Math"/>
+                  <w:color w:val="000000" w:themeColor="text1"/>
+                  <w:sz w:val="28"/>
+                  <w:szCs w:val="28"/>
+                </w:rPr>
+                <m:t>mod q</m:t>
+              </m:r>
+            </m:e>
+          </m:d>
+        </m:oMath>
+      </m:oMathPara>
     </w:p>
     <w:p>
       <w:pPr>
@@ -3239,6 +3284,15 @@
           <w:szCs w:val="28"/>
         </w:rPr>
       </w:pPr>
+    </w:p>
+    <w:p>
+      <w:pPr>
+        <w:rPr>
+          <w:color w:val="000000" w:themeColor="text1"/>
+          <w:sz w:val="28"/>
+          <w:szCs w:val="28"/>
+        </w:rPr>
+      </w:pPr>
       <w:r>
         <w:rPr>
           <w:i/>
@@ -3247,6 +3301,7 @@
           <w:sz w:val="28"/>
           <w:szCs w:val="28"/>
         </w:rPr>
+        <w:lastRenderedPageBreak/>
         <w:t xml:space="preserve">- </w:t>
       </w:r>
       <w:r>
@@ -3339,7 +3394,6 @@
           <w:sz w:val="28"/>
           <w:szCs w:val="28"/>
         </w:rPr>
-        <w:lastRenderedPageBreak/>
         <w:t xml:space="preserve">- </w:t>
       </w:r>
       <w:r>
@@ -5122,6 +5176,7 @@
           <w:sz w:val="28"/>
           <w:szCs w:val="28"/>
         </w:rPr>
+        <w:lastRenderedPageBreak/>
         <w:t xml:space="preserve">Vom numi </w:t>
       </w:r>
       <w:r>
@@ -5326,17 +5381,6 @@
           <w:szCs w:val="32"/>
         </w:rPr>
       </w:pPr>
-    </w:p>
-    <w:p>
-      <w:pPr>
-        <w:rPr>
-          <w:b/>
-          <w:bCs/>
-          <w:color w:val="000000" w:themeColor="text1"/>
-          <w:sz w:val="32"/>
-          <w:szCs w:val="32"/>
-        </w:rPr>
-      </w:pPr>
       <w:r>
         <w:rPr>
           <w:b/>
@@ -5542,6 +5586,17 @@
         </w:rPr>
         <w:t xml:space="preserve"> </w:t>
       </w:r>
+    </w:p>
+    <w:p>
+      <w:pPr>
+        <w:rPr>
+          <w:b/>
+          <w:bCs/>
+          <w:color w:val="000000" w:themeColor="text1"/>
+          <w:sz w:val="32"/>
+          <w:szCs w:val="32"/>
+        </w:rPr>
+      </w:pPr>
     </w:p>
     <w:p>
       <w:pPr>
@@ -5922,6 +5977,7 @@
           <w:sz w:val="28"/>
           <w:szCs w:val="28"/>
         </w:rPr>
+        <w:lastRenderedPageBreak/>
         <w:t xml:space="preserve">Fie </w:t>
       </w:r>
       <w:r>
@@ -6451,15 +6507,6 @@
         </w:rPr>
         <w:t>.</w:t>
       </w:r>
-    </w:p>
-    <w:p>
-      <w:pPr>
-        <w:rPr>
-          <w:color w:val="000000" w:themeColor="text1"/>
-          <w:sz w:val="28"/>
-          <w:szCs w:val="28"/>
-        </w:rPr>
-      </w:pPr>
     </w:p>
     <w:p>
       <w:pPr>
@@ -7413,6 +7460,7 @@
           <w:sz w:val="28"/>
           <w:szCs w:val="28"/>
         </w:rPr>
+        <w:lastRenderedPageBreak/>
         <w:t xml:space="preserve">Spre exemplu, fie inelul factor de polinoame </w:t>
       </w:r>
       <m:oMath>
@@ -7895,7 +7943,6 @@
           <w:sz w:val="40"/>
           <w:szCs w:val="40"/>
         </w:rPr>
-        <w:lastRenderedPageBreak/>
         <w:t>Capitolul 3</w:t>
       </w:r>
     </w:p>
@@ -8533,6 +8580,7 @@
           <w:sz w:val="28"/>
           <w:szCs w:val="28"/>
         </w:rPr>
+        <w:lastRenderedPageBreak/>
         <w:t>Rata</w:t>
       </w:r>
       <w:r>
@@ -8708,7 +8756,6 @@
           <w:sz w:val="32"/>
           <w:szCs w:val="32"/>
         </w:rPr>
-        <w:lastRenderedPageBreak/>
         <w:t>3.</w:t>
       </w:r>
       <w:r>
@@ -9258,15 +9305,6 @@
         </w:rPr>
         <w:t>descrie relatiile liniare care trebuie sa aiba loc pentru ca un codeword sa fie valid.</w:t>
       </w:r>
-    </w:p>
-    <w:p>
-      <w:pPr>
-        <w:rPr>
-          <w:color w:val="000000" w:themeColor="text1"/>
-          <w:sz w:val="28"/>
-          <w:szCs w:val="28"/>
-        </w:rPr>
-      </w:pPr>
     </w:p>
     <w:p>
       <w:pPr>
@@ -9433,6 +9471,7 @@
           <w:sz w:val="28"/>
           <w:szCs w:val="28"/>
         </w:rPr>
+        <w:lastRenderedPageBreak/>
         <w:t xml:space="preserve">Matricea </w:t>
       </w:r>
       <w:r>
@@ -9721,9 +9760,7 @@
           <w:szCs w:val="32"/>
         </w:rPr>
       </w:pPr>
-    </w:p>
-    <w:p>
-      <w:pPr>
+      <w:r>
         <w:rPr>
           <w:b/>
           <w:bCs/>
@@ -9731,16 +9768,6 @@
           <w:sz w:val="32"/>
           <w:szCs w:val="32"/>
         </w:rPr>
-      </w:pPr>
-      <w:r>
-        <w:rPr>
-          <w:b/>
-          <w:bCs/>
-          <w:color w:val="000000" w:themeColor="text1"/>
-          <w:sz w:val="32"/>
-          <w:szCs w:val="32"/>
-        </w:rPr>
-        <w:lastRenderedPageBreak/>
         <w:t>3.</w:t>
       </w:r>
       <w:r>
@@ -10363,6 +10390,7 @@
           <w:sz w:val="28"/>
           <w:szCs w:val="28"/>
         </w:rPr>
+        <w:lastRenderedPageBreak/>
         <w:t xml:space="preserve">Putem gasi </w:t>
       </w:r>
       <w:r>
@@ -10523,9 +10551,11 @@
     <w:p>
       <w:pPr>
         <w:rPr>
-          <w:color w:val="4472C4" w:themeColor="accent1"/>
-          <w:sz w:val="28"/>
-          <w:szCs w:val="28"/>
+          <w:b/>
+          <w:bCs/>
+          <w:color w:val="000000" w:themeColor="text1"/>
+          <w:sz w:val="40"/>
+          <w:szCs w:val="40"/>
         </w:rPr>
       </w:pPr>
     </w:p>
@@ -10539,9 +10569,7 @@
           <w:szCs w:val="40"/>
         </w:rPr>
       </w:pPr>
-    </w:p>
-    <w:p>
-      <w:pPr>
+      <w:r>
         <w:rPr>
           <w:b/>
           <w:bCs/>
@@ -10549,16 +10577,6 @@
           <w:sz w:val="40"/>
           <w:szCs w:val="40"/>
         </w:rPr>
-      </w:pPr>
-      <w:r>
-        <w:rPr>
-          <w:b/>
-          <w:bCs/>
-          <w:color w:val="000000" w:themeColor="text1"/>
-          <w:sz w:val="40"/>
-          <w:szCs w:val="40"/>
-        </w:rPr>
-        <w:lastRenderedPageBreak/>
         <w:t>Capitolul 4</w:t>
       </w:r>
     </w:p>
@@ -10937,6 +10955,23 @@
         </w:rPr>
         <w:t>.</w:t>
       </w:r>
+      <w:r>
+        <w:rPr>
+          <w:color w:val="000000" w:themeColor="text1"/>
+          <w:sz w:val="28"/>
+          <w:szCs w:val="28"/>
+        </w:rPr>
+        <w:br/>
+        <w:t>Principiul codurilor Hamming este</w:t>
+      </w:r>
+      <w:r>
+        <w:rPr>
+          <w:color w:val="000000" w:themeColor="text1"/>
+          <w:sz w:val="28"/>
+          <w:szCs w:val="28"/>
+        </w:rPr>
+        <w:t xml:space="preserve"> folosirea bitilor de paritate pentru a identifica si localiza erori astfel:</w:t>
+      </w:r>
     </w:p>
     <w:p>
       <w:pPr>
@@ -10952,16 +10987,35 @@
           <w:sz w:val="28"/>
           <w:szCs w:val="28"/>
         </w:rPr>
-        <w:br/>
-        <w:t>Principiul codurilor Hamming este</w:t>
-      </w:r>
-      <w:r>
-        <w:rPr>
-          <w:color w:val="000000" w:themeColor="text1"/>
-          <w:sz w:val="28"/>
-          <w:szCs w:val="28"/>
-        </w:rPr>
-        <w:t xml:space="preserve"> folosirea bitilor de paritate pentru a identifica si localiza erori astfel:</w:t>
+        <w:t xml:space="preserve">- indexam biti incepand cu 1, iar cand descoperim biti pe pozitii puteri ai lui doi (1, 2, 4, 8, 16, …) ii rezervam pentru a-i folosi ca </w:t>
+      </w:r>
+      <w:r>
+        <w:rPr>
+          <w:b/>
+          <w:bCs/>
+          <w:color w:val="000000" w:themeColor="text1"/>
+          <w:sz w:val="28"/>
+          <w:szCs w:val="28"/>
+        </w:rPr>
+        <w:t>biti de paritate</w:t>
+      </w:r>
+      <w:r>
+        <w:rPr>
+          <w:color w:val="000000" w:themeColor="text1"/>
+          <w:sz w:val="28"/>
+          <w:szCs w:val="28"/>
+        </w:rPr>
+        <w:t xml:space="preserve">, restul bitilor ramand </w:t>
+      </w:r>
+      <w:r>
+        <w:rPr>
+          <w:b/>
+          <w:bCs/>
+          <w:color w:val="000000" w:themeColor="text1"/>
+          <w:sz w:val="28"/>
+          <w:szCs w:val="28"/>
+        </w:rPr>
+        <w:t>biti de date</w:t>
       </w:r>
     </w:p>
     <w:p>
@@ -10978,51 +11032,6 @@
           <w:sz w:val="28"/>
           <w:szCs w:val="28"/>
         </w:rPr>
-        <w:t xml:space="preserve">- indexam biti incepand cu 1, iar cand descoperim biti pe pozitii puteri ai lui doi (1, 2, 4, 8, 16, …) ii rezervam pentru a-i folosi ca </w:t>
-      </w:r>
-      <w:r>
-        <w:rPr>
-          <w:b/>
-          <w:bCs/>
-          <w:color w:val="000000" w:themeColor="text1"/>
-          <w:sz w:val="28"/>
-          <w:szCs w:val="28"/>
-        </w:rPr>
-        <w:t>biti de paritate</w:t>
-      </w:r>
-      <w:r>
-        <w:rPr>
-          <w:color w:val="000000" w:themeColor="text1"/>
-          <w:sz w:val="28"/>
-          <w:szCs w:val="28"/>
-        </w:rPr>
-        <w:t xml:space="preserve">, restul bitilor ramand </w:t>
-      </w:r>
-      <w:r>
-        <w:rPr>
-          <w:b/>
-          <w:bCs/>
-          <w:color w:val="000000" w:themeColor="text1"/>
-          <w:sz w:val="28"/>
-          <w:szCs w:val="28"/>
-        </w:rPr>
-        <w:t>biti de date</w:t>
-      </w:r>
-    </w:p>
-    <w:p>
-      <w:pPr>
-        <w:rPr>
-          <w:color w:val="000000" w:themeColor="text1"/>
-          <w:sz w:val="28"/>
-          <w:szCs w:val="28"/>
-        </w:rPr>
-      </w:pPr>
-      <w:r>
-        <w:rPr>
-          <w:color w:val="000000" w:themeColor="text1"/>
-          <w:sz w:val="28"/>
-          <w:szCs w:val="28"/>
-        </w:rPr>
         <w:t xml:space="preserve">- fiecare bit de date va fii inclus in calculul cel putin unuia din bitii de paritate in modul urmator: bitul 1 de paritate ia in considerare pozitiile cu bitul 1 setat: 1(el insusi), 3, 5, 7, 9, …, bitul 2 de paritate ia in considerare pozitiile cu bitul 2 setat: </w:t>
       </w:r>
       <w:r>
@@ -11033,24 +11042,6 @@
         </w:rPr>
         <w:t>2-3, 6-7, 10-11, … si asa mai departe</w:t>
       </w:r>
-    </w:p>
-    <w:p>
-      <w:pPr>
-        <w:rPr>
-          <w:color w:val="000000" w:themeColor="text1"/>
-          <w:sz w:val="28"/>
-          <w:szCs w:val="28"/>
-        </w:rPr>
-      </w:pPr>
-    </w:p>
-    <w:p>
-      <w:pPr>
-        <w:rPr>
-          <w:color w:val="000000" w:themeColor="text1"/>
-          <w:sz w:val="28"/>
-          <w:szCs w:val="28"/>
-        </w:rPr>
-      </w:pPr>
     </w:p>
     <w:p>
       <w:pPr>

</xml_diff>